<commit_message>
Rearrange MS to mSystems format: methods at end. Restructure abstract.
</commit_message>
<xml_diff>
--- a/manuscript/Hamilton_acI_2017_Captions.docx
+++ b/manuscript/Hamilton_acI_2017_Captions.docx
@@ -58,13 +58,43 @@
         <w:t xml:space="preserve"> </w:t>
       </w:r>
       <w:r>
+        <w:t xml:space="preserve">Reveals</w:t>
+      </w:r>
+      <w:r>
+        <w:t xml:space="preserve"> </w:t>
+      </w:r>
+      <w:r>
+        <w:t xml:space="preserve">Auxotrophies</w:t>
+      </w:r>
+      <w:r>
+        <w:t xml:space="preserve"> </w:t>
+      </w:r>
+      <w:r>
+        <w:t xml:space="preserve">and</w:t>
+      </w:r>
+      <w:r>
+        <w:t xml:space="preserve"> </w:t>
+      </w:r>
+      <w:r>
+        <w:t xml:space="preserve">Nutrient</w:t>
+      </w:r>
+      <w:r>
+        <w:t xml:space="preserve"> </w:t>
+      </w:r>
+      <w:r>
+        <w:t xml:space="preserve">Sources</w:t>
+      </w:r>
+      <w:r>
+        <w:t xml:space="preserve"> </w:t>
+      </w:r>
+      <w:r>
         <w:t xml:space="preserve">of</w:t>
       </w:r>
       <w:r>
         <w:t xml:space="preserve"> </w:t>
       </w:r>
       <w:r>
-        <w:t xml:space="preserve">a</w:t>
+        <w:t xml:space="preserve">the</w:t>
       </w:r>
       <w:r>
         <w:t xml:space="preserve"> </w:t>
@@ -89,6 +119,12 @@
       </w:r>
       <w:r>
         <w:t xml:space="preserve">Lineage</w:t>
+      </w:r>
+      <w:r>
+        <w:t xml:space="preserve"> </w:t>
+      </w:r>
+      <w:r>
+        <w:t xml:space="preserve">acI</w:t>
       </w:r>
       <w:r>
         <w:t xml:space="preserve">’</w:t>
@@ -678,7 +714,7 @@
         <w:t xml:space="preserve"> </w:t>
       </w:r>
       <w:r>
-        <w:t xml:space="preserve">(Stamatakis 2014)</w:t>
+        <w:t xml:space="preserve">(1)</w:t>
       </w:r>
       <w:r>
         <w:t xml:space="preserve"> </w:t>
@@ -690,7 +726,7 @@
         <w:t xml:space="preserve"> </w:t>
       </w:r>
       <w:r>
-        <w:t xml:space="preserve">(Darling et al. 2014)</w:t>
+        <w:t xml:space="preserve">(2)</w:t>
       </w:r>
       <w:r>
         <w:t xml:space="preserve">. The order Actinomycetales forms the outgroup. Vertical black bars indicate groups of genomes belonging to defined tribes/clades within the acI lineage, as determined using 16S rRNA gene sequences (for SAGs and bin FNEF8-2 bin_7 acI-B only) and a defined taxonomy</w:t>
@@ -699,10 +735,10 @@
         <w:t xml:space="preserve"> </w:t>
       </w:r>
       <w:r>
-        <w:t xml:space="preserve">(Newton et al. 2011)</w:t>
-      </w:r>
-      <w:r>
-        <w:t xml:space="preserve">. SAGs are indicated with italic text. Supplemental Figure S6 shows the position of the acI lineage relative to other orders within the class Actinobacteria.</w:t>
+        <w:t xml:space="preserve">(3)</w:t>
+      </w:r>
+      <w:r>
+        <w:t xml:space="preserve">. SAGs are indicated with italic text. Supplemental Figure S1 shows the position of the acI lineage relative to other orders within the class Actinobacteria.</w:t>
       </w:r>
     </w:p>
     <w:p>
@@ -717,10 +753,10 @@
       <w:pPr>
         <w:pStyle w:val="Heading2"/>
       </w:pPr>
-      <w:bookmarkStart w:id="22" w:name="figure-2-figuresfig3-workflowfigure3.pdf"/>
+      <w:bookmarkStart w:id="22" w:name="figure-2-figuresfig2-workflowfigure2.pdf"/>
       <w:bookmarkEnd w:id="22"/>
       <w:r>
-        <w:t xml:space="preserve">Figure 2 (figures/fig3-workflow/Figure3.pdf)</w:t>
+        <w:t xml:space="preserve">Figure 2 (figures/fig2-workflow/Figure2.pdf)</w:t>
       </w:r>
     </w:p>
     <w:p>
@@ -751,7 +787,7 @@
         <w:t xml:space="preserve"> </w:t>
       </w:r>
       <w:r>
-        <w:t xml:space="preserve">Metabolic network graphs are created for each genome belonging to clade acI-C. In these graphs, metabolites are represented as nodes (circles) and reactions by arcs (arrows). Grey nodes and edges indicate components of the composite graph missing from that genome graph. Additional information on this step of the workflow is available in Figure S1.</w:t>
+        <w:t xml:space="preserve">Metabolic network graphs are created for each genome belonging to clade acI-C. In these graphs, metabolites are represented as nodes (circles) and reactions by arcs (arrows). Grey nodes and edges indicate components of the composite graph missing from that genome graph. Additional information on this step of the workflow is available in Figure S2.</w:t>
       </w:r>
       <w:r>
         <w:t xml:space="preserve"> </w:t>
@@ -766,7 +802,7 @@
         <w:t xml:space="preserve"> </w:t>
       </w:r>
       <w:r>
-        <w:t xml:space="preserve">A composite network graph is created for each clade by joining graphs for all genomes from that clade, and seed compounds (red) are computed for the composite graph. Additional information on this step of the workflow is available in Figures S2, S3, and S4.</w:t>
+        <w:t xml:space="preserve">A composite network graph is created for each clade by joining graphs for all genomes from that clade, and seed compounds (red) are computed for the composite graph. Additional information on this step of the workflow is available in Figures S3, S4, and S5.</w:t>
       </w:r>
       <w:r>
         <w:t xml:space="preserve"> </w:t>
@@ -816,7 +852,7 @@
         <w:t xml:space="preserve"> </w:t>
       </w:r>
       <w:r>
-        <w:t xml:space="preserve">(Li, Stoeckert, and Roos 2003)</w:t>
+        <w:t xml:space="preserve">(4)</w:t>
       </w:r>
       <w:r>
         <w:t xml:space="preserve">. For each cluster, unique reads which map to any gene within that cluster are counted using HTSeq</w:t>
@@ -825,7 +861,7 @@
         <w:t xml:space="preserve"> </w:t>
       </w:r>
       <w:r>
-        <w:t xml:space="preserve">(Anders, Pyl, and Huber 2014)</w:t>
+        <w:t xml:space="preserve">(5)</w:t>
       </w:r>
       <w:r>
         <w:t xml:space="preserve">. The relative gene expression is computed using RPKM</w:t>
@@ -834,7 +870,7 @@
         <w:t xml:space="preserve"> </w:t>
       </w:r>
       <w:r>
-        <w:t xml:space="preserve">(Mortazavi et al. 2008)</w:t>
+        <w:t xml:space="preserve">(6)</w:t>
       </w:r>
       <w:r>
         <w:t xml:space="preserve">.</w:t>
@@ -852,10 +888,10 @@
       <w:pPr>
         <w:pStyle w:val="Heading2"/>
       </w:pPr>
-      <w:bookmarkStart w:id="24" w:name="figure-3-figuresfig4-seedsfigure4.pdf"/>
+      <w:bookmarkStart w:id="24" w:name="figure-3-figuresfig3-seedsfigure3.pdf"/>
       <w:bookmarkEnd w:id="24"/>
       <w:r>
-        <w:t xml:space="preserve">Figure 3 (figures/fig4-seeds/Figure4.pdf)</w:t>
+        <w:t xml:space="preserve">Figure 3 (figures/fig3-seeds/Figure3.pdf)</w:t>
       </w:r>
     </w:p>
     <w:p>
@@ -916,10 +952,10 @@
       <w:pPr>
         <w:pStyle w:val="Heading2"/>
       </w:pPr>
-      <w:bookmarkStart w:id="25" w:name="figure-4-figuresfig5-transportersfigure5.pdf"/>
+      <w:bookmarkStart w:id="25" w:name="figure-4-figuresfig4-transportersfigure4.pdf"/>
       <w:bookmarkEnd w:id="25"/>
       <w:r>
-        <w:t xml:space="preserve">Figure 4 (figures/fig5-transporters/Figure5.pdf)</w:t>
+        <w:t xml:space="preserve">Figure 4 (figures/fig4-transporters/Figure4.pdf)</w:t>
       </w:r>
     </w:p>
     <w:p>
@@ -935,7 +971,7 @@
         <w:pStyle w:val="BodyText"/>
       </w:pPr>
       <w:r>
-        <w:t xml:space="preserve">Transporters that are actively expressed by members of the acI lineage, as inferred from consensus annotations of genes associated with transport reactions present in metabolic network reconstructions. The intensity of the color indicates the log2 RPKM of the encoding gene cluster. For multi-subunit transporters, the RPKM of the substrate-binding subunit was chosen. For some transporters, consensus annotations have been replaced with broad metabolite classes. Such metabolite classes are indicated with superscripts, and the original annotations are as follows: 1 - spermidine, putrescine; 2 - maltose ; 3 - xylose; 4 - ribose; 5 - uracil; 6 - cytosine / purine / uracil / thiamine / allantoin; 7 - xanthine / uracil / thiamine / ascorbate.</w:t>
+        <w:t xml:space="preserve">Transporters that are actively expressed by members of the acI lineage, as inferred from consensus annotations of genes associated with transport reactions present in metabolic network reconstructions. The intensity of the color indicates the log2 RPKM of the encoding gene cluster. For multi-subunit transporters, the RPKM of the substrate-binding subunit was chosen (Table S12). For some transporters, consensus annotations have been replaced with broad metabolite classes. Such metabolite classes are indicated with superscripts, and the original annotations are as follows: 1 - spermidine, putrescine; 2 - maltose ; 3 - xylose; 4 - ribose; 5 - uracil; 6 - cytosine / purine / uracil / thiamine / allantoin; 7 - xanthine / uracil / thiamine / ascorbate.</w:t>
       </w:r>
     </w:p>
     <w:p>
@@ -950,10 +986,129 @@
       <w:pPr>
         <w:pStyle w:val="Heading2"/>
       </w:pPr>
-      <w:bookmarkStart w:id="26" w:name="supplementary-figure-1-figuresfig3-workflowfigures1.pdf"/>
+      <w:bookmarkStart w:id="26" w:name="supplementary-figure-1-figuresfig1-treefigures1.pdf"/>
       <w:bookmarkEnd w:id="26"/>
       <w:r>
-        <w:t xml:space="preserve">Supplementary Figure 1 (figures/fig3-workflow/FigureS1.pdf)</w:t>
+        <w:t xml:space="preserve">Supplementary Figure 1 (figures/fig1-tree/FigureS1.pdf)</w:t>
+      </w:r>
+    </w:p>
+    <w:p>
+      <w:pPr>
+        <w:pStyle w:val="FirstParagraph"/>
+      </w:pPr>
+      <w:r>
+        <w:t xml:space="preserve"> </w:t>
+      </w:r>
+    </w:p>
+    <w:p>
+      <w:pPr>
+        <w:pStyle w:val="BodyText"/>
+      </w:pPr>
+      <w:r>
+        <w:t xml:space="preserve">Phylogenetic placement of the genomes used in this study within the acI lineage, relative to other sequenced actinobacterial genomes in the class Actinobacteria</w:t>
+      </w:r>
+      <w:r>
+        <w:t xml:space="preserve"> </w:t>
+      </w:r>
+      <w:r>
+        <w:t xml:space="preserve">(7)</w:t>
+      </w:r>
+      <w:r>
+        <w:t xml:space="preserve"> </w:t>
+      </w:r>
+      <w:r>
+        <w:t xml:space="preserve">(Table S18). The tree was built using RAxML</w:t>
+      </w:r>
+      <w:r>
+        <w:t xml:space="preserve"> </w:t>
+      </w:r>
+      <w:r>
+        <w:t xml:space="preserve">(1)</w:t>
+      </w:r>
+      <w:r>
+        <w:t xml:space="preserve"> </w:t>
+      </w:r>
+      <w:r>
+        <w:t xml:space="preserve">from a concatenated alignment of protein sequences from 37 single-copy marker genes</w:t>
+      </w:r>
+      <w:r>
+        <w:t xml:space="preserve"> </w:t>
+      </w:r>
+      <w:r>
+        <w:t xml:space="preserve">(2)</w:t>
+      </w:r>
+      <w:r>
+        <w:t xml:space="preserve">. The class Acidimicrobiia forms the outgroup. Vertical black bars indicate groups of genomes belonging to defined tribes/clades within the acI lineage, as determined using 16S rRNA gene sequences (for SAGs and bin FNEF8-2 bin_7 acI-B only) and a defined taxonomy</w:t>
+      </w:r>
+      <w:r>
+        <w:t xml:space="preserve"> </w:t>
+      </w:r>
+      <w:r>
+        <w:t xml:space="preserve">(3)</w:t>
+      </w:r>
+      <w:r>
+        <w:t xml:space="preserve">. SAGs are indicated with italic text.</w:t>
+      </w:r>
+    </w:p>
+    <w:p>
+      <w:pPr>
+        <w:pStyle w:val="BodyText"/>
+      </w:pPr>
+      <w:r>
+        <w:t xml:space="preserve"> </w:t>
+      </w:r>
+    </w:p>
+    <w:p>
+      <w:pPr>
+        <w:pStyle w:val="Heading2"/>
+      </w:pPr>
+      <w:bookmarkStart w:id="27" w:name="supplementary-figure-2-figuresfigs-samplingfigures1.pdf"/>
+      <w:bookmarkEnd w:id="27"/>
+      <w:r>
+        <w:t xml:space="preserve">Supplementary Figure 2 (figures/figS-sampling/FigureS1.pdf)</w:t>
+      </w:r>
+    </w:p>
+    <w:p>
+      <w:pPr>
+        <w:pStyle w:val="FirstParagraph"/>
+      </w:pPr>
+      <w:r>
+        <w:t xml:space="preserve"> </w:t>
+      </w:r>
+    </w:p>
+    <w:p>
+      <w:pPr>
+        <w:pStyle w:val="BodyText"/>
+      </w:pPr>
+      <w:r>
+        <w:t xml:space="preserve">Mean estimated completeness of tribe-level (clade-level) population genomes as a function of the number of sampled genomes. For each tribe (clade), genomes were randomly sampled (with replacement) from the set of all genomes belonging to that tribe (clade). Completeness was estimated using 204 single-copy marker genes from the phylum Actinobacteria</w:t>
+      </w:r>
+      <w:r>
+        <w:t xml:space="preserve"> </w:t>
+      </w:r>
+      <w:r>
+        <w:t xml:space="preserve">(8)</w:t>
+      </w:r>
+      <w:r>
+        <w:t xml:space="preserve">. Error bars represent the 95% confidence interval estimated from 1000 iterations.</w:t>
+      </w:r>
+    </w:p>
+    <w:p>
+      <w:pPr>
+        <w:pStyle w:val="BodyText"/>
+      </w:pPr>
+      <w:r>
+        <w:t xml:space="preserve"> </w:t>
+      </w:r>
+    </w:p>
+    <w:p>
+      <w:pPr>
+        <w:pStyle w:val="Heading2"/>
+      </w:pPr>
+      <w:bookmarkStart w:id="28" w:name="supplementary-figure-3-figuresfig2-workflowfigures3.pdf"/>
+      <w:bookmarkEnd w:id="28"/>
+      <w:r>
+        <w:t xml:space="preserve">Supplementary Figure 3 (figures/fig2-workflow/FigureS3.pdf)</w:t>
       </w:r>
     </w:p>
     <w:p>
@@ -1035,7 +1190,7 @@
         <w:t xml:space="preserve"> </w:t>
       </w:r>
       <w:r>
-        <w:t xml:space="preserve">(Ma and Zeng 2003)</w:t>
+        <w:t xml:space="preserve">(9)</w:t>
       </w:r>
       <w:r>
         <w:t xml:space="preserve">.</w:t>
@@ -1053,10 +1208,10 @@
       <w:pPr>
         <w:pStyle w:val="Heading2"/>
       </w:pPr>
-      <w:bookmarkStart w:id="27" w:name="supplementary-figure-2-figuresfig3-workflowfigures2.pdf"/>
-      <w:bookmarkEnd w:id="27"/>
-      <w:r>
-        <w:t xml:space="preserve">Supplementary Figure 2 (figures/fig3-workflow/FigureS2.pdf)</w:t>
+      <w:bookmarkStart w:id="29" w:name="supplementary-figure-4-figuresfig2-workflowfigures4.pdf"/>
+      <w:bookmarkEnd w:id="29"/>
+      <w:r>
+        <w:t xml:space="preserve">Supplementary Figure 4 (figures/fig2-workflow/FigureS4.pdf)</w:t>
       </w:r>
     </w:p>
     <w:p>
@@ -1087,10 +1242,10 @@
       <w:pPr>
         <w:pStyle w:val="Heading2"/>
       </w:pPr>
-      <w:bookmarkStart w:id="28" w:name="supplementary-figure-3-figuresfig3-workflowfigures3.pdf"/>
-      <w:bookmarkEnd w:id="28"/>
-      <w:r>
-        <w:t xml:space="preserve">Supplementary Figure 3 (figures/fig3-workflow/FigureS3.pdf)</w:t>
+      <w:bookmarkStart w:id="30" w:name="supplementary-figure-5-figuresfig2-workflowfigures5.pdf"/>
+      <w:bookmarkEnd w:id="30"/>
+      <w:r>
+        <w:t xml:space="preserve">Supplementary Figure 5 (figures/fig2-workflow/FigureS5.pdf)</w:t>
       </w:r>
     </w:p>
     <w:p>
@@ -1166,10 +1321,10 @@
       <w:pPr>
         <w:pStyle w:val="Heading2"/>
       </w:pPr>
-      <w:bookmarkStart w:id="29" w:name="supplementary-figure-4-figuresfig3-workflowfigures4.pdf"/>
-      <w:bookmarkEnd w:id="29"/>
-      <w:r>
-        <w:t xml:space="preserve">Supplementary Figure 4 (figures/fig3-workflow/FigureS4.pdf)</w:t>
+      <w:bookmarkStart w:id="31" w:name="supplementary-figure-6-figuresfig2-workflowfigures6.pdf"/>
+      <w:bookmarkEnd w:id="31"/>
+      <w:r>
+        <w:t xml:space="preserve">Supplementary Figure 6 (figures/fig2-workflow/FigureS6.pdf)</w:t>
       </w:r>
     </w:p>
     <w:p>
@@ -1194,117 +1349,6 @@
       </w:pPr>
       <w:r>
         <w:t xml:space="preserve"> </w:t>
-      </w:r>
-    </w:p>
-    <w:p>
-      <w:pPr>
-        <w:pStyle w:val="Heading2"/>
-      </w:pPr>
-      <w:bookmarkStart w:id="30" w:name="supplementary-figure-5-figuresfig2-samplingfigure2.pdf"/>
-      <w:bookmarkEnd w:id="30"/>
-      <w:r>
-        <w:t xml:space="preserve">Supplementary Figure 5 (figures/fig2-sampling/Figure2.pdf)</w:t>
-      </w:r>
-    </w:p>
-    <w:p>
-      <w:pPr>
-        <w:pStyle w:val="FirstParagraph"/>
-      </w:pPr>
-      <w:r>
-        <w:t xml:space="preserve"> </w:t>
-      </w:r>
-    </w:p>
-    <w:p>
-      <w:pPr>
-        <w:pStyle w:val="BodyText"/>
-      </w:pPr>
-      <w:r>
-        <w:t xml:space="preserve">Mean estimated completeness of tribe-level (clade-level) population genomes as a function of the number of sampled genomes. For each tribe (clade), genomes were randomly sampled (with replacement) from the set of all genomes belonging to that tribe (clade). Completeness was estimated using 204 single-copy marker genes from the phylum Actinobacteria</w:t>
-      </w:r>
-      <w:r>
-        <w:t xml:space="preserve"> </w:t>
-      </w:r>
-      <w:r>
-        <w:t xml:space="preserve">(Parks et al. 2015)</w:t>
-      </w:r>
-      <w:r>
-        <w:t xml:space="preserve">. Error bars represent the 95% confidence interval estimated from 1000 iterations.</w:t>
-      </w:r>
-    </w:p>
-    <w:p>
-      <w:pPr>
-        <w:pStyle w:val="BodyText"/>
-      </w:pPr>
-      <w:r>
-        <w:t xml:space="preserve"> </w:t>
-      </w:r>
-    </w:p>
-    <w:p>
-      <w:pPr>
-        <w:pStyle w:val="Heading2"/>
-      </w:pPr>
-      <w:bookmarkStart w:id="31" w:name="supplementary-figure-6-figuresfig1-treefigures5.pdf"/>
-      <w:bookmarkEnd w:id="31"/>
-      <w:r>
-        <w:t xml:space="preserve">Supplementary Figure 6 (figures/fig1-tree/FigureS5.pdf)</w:t>
-      </w:r>
-    </w:p>
-    <w:p>
-      <w:pPr>
-        <w:pStyle w:val="FirstParagraph"/>
-      </w:pPr>
-      <w:r>
-        <w:t xml:space="preserve"> </w:t>
-      </w:r>
-    </w:p>
-    <w:p>
-      <w:pPr>
-        <w:pStyle w:val="BodyText"/>
-      </w:pPr>
-      <w:r>
-        <w:t xml:space="preserve">Phylogenetic placement of the genomes used in this study within the acI lineage, relative to other sequenced actinobacterial genomes in the class Actinobacteria</w:t>
-      </w:r>
-      <w:r>
-        <w:t xml:space="preserve"> </w:t>
-      </w:r>
-      <w:r>
-        <w:t xml:space="preserve">(Gao and Gupta 2012)</w:t>
-      </w:r>
-      <w:r>
-        <w:t xml:space="preserve"> </w:t>
-      </w:r>
-      <w:r>
-        <w:t xml:space="preserve">(Table S17). The tree was built using RAxML</w:t>
-      </w:r>
-      <w:r>
-        <w:t xml:space="preserve"> </w:t>
-      </w:r>
-      <w:r>
-        <w:t xml:space="preserve">(Stamatakis 2014)</w:t>
-      </w:r>
-      <w:r>
-        <w:t xml:space="preserve"> </w:t>
-      </w:r>
-      <w:r>
-        <w:t xml:space="preserve">from a concatenated alignment of protein sequences from 37 single-copy marker genes</w:t>
-      </w:r>
-      <w:r>
-        <w:t xml:space="preserve"> </w:t>
-      </w:r>
-      <w:r>
-        <w:t xml:space="preserve">(Darling et al. 2014)</w:t>
-      </w:r>
-      <w:r>
-        <w:t xml:space="preserve">. The class Acidimicrobiia forms the outgroup. Vertical black bars indicate groups of genomes belonging to defined tribes/clades within the acI lineage, as determined using 16S rRNA gene sequences (for SAGs and bin FNEF8-2 bin_7 acI-B only) and a defined taxonomy</w:t>
-      </w:r>
-      <w:r>
-        <w:t xml:space="preserve"> </w:t>
-      </w:r>
-      <w:r>
-        <w:t xml:space="preserve">(Newton et al. 2011)</w:t>
-      </w:r>
-      <w:r>
-        <w:t xml:space="preserve">. SAGs are indicated with italic text.</w:t>
       </w:r>
     </w:p>
     <w:p>
@@ -1338,36 +1382,7 @@
         <w:pStyle w:val="Bibliography"/>
       </w:pPr>
       <w:r>
-        <w:t xml:space="preserve">Anders, Simon, Paul Theodor Pyl, and Wolfgang Huber. 2014. “HTSeq A Python framework to work with high-throughput sequencing data.”</w:t>
-      </w:r>
-      <w:r>
-        <w:t xml:space="preserve"> </w:t>
-      </w:r>
-      <w:r>
-        <w:rPr>
-          <w:i/>
-        </w:rPr>
-        <w:t xml:space="preserve">Bioinformatics</w:t>
-      </w:r>
-      <w:r>
-        <w:t xml:space="preserve"> </w:t>
-      </w:r>
-      <w:r>
-        <w:t xml:space="preserve">31 (2): 166–69.</w:t>
-      </w:r>
-      <w:r>
-        <w:t xml:space="preserve"> </w:t>
-      </w:r>
-      <w:hyperlink r:id="rId33">
-        <w:r>
-          <w:rPr>
-            <w:rStyle w:val="Hyperlink"/>
-          </w:rPr>
-          <w:t xml:space="preserve">doi:10.1101/002824</w:t>
-        </w:r>
-      </w:hyperlink>
-      <w:r>
-        <w:t xml:space="preserve">.</w:t>
+        <w:t xml:space="preserve">1. Stamatakis A. 2014. RAxML version 8: a tool for phylogenetic analysis and post-analysis of large phylogenies. Bioinformatics 30:1312–1313.</w:t>
       </w:r>
     </w:p>
     <w:p>
@@ -1375,36 +1390,7 @@
         <w:pStyle w:val="Bibliography"/>
       </w:pPr>
       <w:r>
-        <w:t xml:space="preserve">Darling, Aaron E, Guillaume Jospin, Eric Lowe, Frederick A Matsen, Holly M Bik, and Jonathan A Eisen. 2014. “PhyloSift: phylogenetic analysis of genomes and metagenomes.”</w:t>
-      </w:r>
-      <w:r>
-        <w:t xml:space="preserve"> </w:t>
-      </w:r>
-      <w:r>
-        <w:rPr>
-          <w:i/>
-        </w:rPr>
-        <w:t xml:space="preserve">PeerJ</w:t>
-      </w:r>
-      <w:r>
-        <w:t xml:space="preserve"> </w:t>
-      </w:r>
-      <w:r>
-        <w:t xml:space="preserve">2 (January): e243.</w:t>
-      </w:r>
-      <w:r>
-        <w:t xml:space="preserve"> </w:t>
-      </w:r>
-      <w:hyperlink r:id="rId34">
-        <w:r>
-          <w:rPr>
-            <w:rStyle w:val="Hyperlink"/>
-          </w:rPr>
-          <w:t xml:space="preserve">doi:10.7717/peerj.243</w:t>
-        </w:r>
-      </w:hyperlink>
-      <w:r>
-        <w:t xml:space="preserve">.</w:t>
+        <w:t xml:space="preserve">2. Darling AE, Jospin G, Lowe E, Matsen FA, Bik HM, Eisen JA. 2014. PhyloSift: phylogenetic analysis of genomes and metagenomes. PeerJ 2:e243.</w:t>
       </w:r>
     </w:p>
     <w:p>
@@ -1412,36 +1398,7 @@
         <w:pStyle w:val="Bibliography"/>
       </w:pPr>
       <w:r>
-        <w:t xml:space="preserve">Gao, Beile, and Radhey S Gupta. 2012. “Phylogenetic Framework and Molecular Signatures for the Main Clades of the Phylum Actinobacteria.”</w:t>
-      </w:r>
-      <w:r>
-        <w:t xml:space="preserve"> </w:t>
-      </w:r>
-      <w:r>
-        <w:rPr>
-          <w:i/>
-        </w:rPr>
-        <w:t xml:space="preserve">Microbiology and Molecular Biology Reviews</w:t>
-      </w:r>
-      <w:r>
-        <w:t xml:space="preserve"> </w:t>
-      </w:r>
-      <w:r>
-        <w:t xml:space="preserve">76 (1): 66–112.</w:t>
-      </w:r>
-      <w:r>
-        <w:t xml:space="preserve"> </w:t>
-      </w:r>
-      <w:hyperlink r:id="rId35">
-        <w:r>
-          <w:rPr>
-            <w:rStyle w:val="Hyperlink"/>
-          </w:rPr>
-          <w:t xml:space="preserve">doi:10.1128/MMBR.05011-11</w:t>
-        </w:r>
-      </w:hyperlink>
-      <w:r>
-        <w:t xml:space="preserve">.</w:t>
+        <w:t xml:space="preserve">3. Newton RJ, Jones SE, Eiler A, McMahon KD, Bertilsson S. 2011. A guide to the natural history of freshwater lake bacteria. Microbiology and Molecular Biology Reviews 75:14–49.</w:t>
       </w:r>
     </w:p>
     <w:p>
@@ -1449,36 +1406,7 @@
         <w:pStyle w:val="Bibliography"/>
       </w:pPr>
       <w:r>
-        <w:t xml:space="preserve">Li, Li, Christian J Stoeckert, and David S Roos. 2003. “OrthoMCL: identification of ortholog groups for eukaryotic genomes.”</w:t>
-      </w:r>
-      <w:r>
-        <w:t xml:space="preserve"> </w:t>
-      </w:r>
-      <w:r>
-        <w:rPr>
-          <w:i/>
-        </w:rPr>
-        <w:t xml:space="preserve">Genome Research</w:t>
-      </w:r>
-      <w:r>
-        <w:t xml:space="preserve"> </w:t>
-      </w:r>
-      <w:r>
-        <w:t xml:space="preserve">13 (9): 2178–89.</w:t>
-      </w:r>
-      <w:r>
-        <w:t xml:space="preserve"> </w:t>
-      </w:r>
-      <w:hyperlink r:id="rId36">
-        <w:r>
-          <w:rPr>
-            <w:rStyle w:val="Hyperlink"/>
-          </w:rPr>
-          <w:t xml:space="preserve">doi:10.1101/gr.1224503</w:t>
-        </w:r>
-      </w:hyperlink>
-      <w:r>
-        <w:t xml:space="preserve">.</w:t>
+        <w:t xml:space="preserve">4. Li L, Stoeckert CJ, Roos DS. 2003. OrthoMCL: identification of ortholog groups for eukaryotic genomes. Genome Research 13:2178–89.</w:t>
       </w:r>
     </w:p>
     <w:p>
@@ -1486,36 +1414,7 @@
         <w:pStyle w:val="Bibliography"/>
       </w:pPr>
       <w:r>
-        <w:t xml:space="preserve">Ma, Hongwu, and An-Ping Zeng. 2003. “Reconstruction of metabolic networks from genome data and analysis of their global structure for various organisms.”</w:t>
-      </w:r>
-      <w:r>
-        <w:t xml:space="preserve"> </w:t>
-      </w:r>
-      <w:r>
-        <w:rPr>
-          <w:i/>
-        </w:rPr>
-        <w:t xml:space="preserve">Bioinformatics</w:t>
-      </w:r>
-      <w:r>
-        <w:t xml:space="preserve"> </w:t>
-      </w:r>
-      <w:r>
-        <w:t xml:space="preserve">19 (2): 270–77.</w:t>
-      </w:r>
-      <w:r>
-        <w:t xml:space="preserve"> </w:t>
-      </w:r>
-      <w:hyperlink r:id="rId37">
-        <w:r>
-          <w:rPr>
-            <w:rStyle w:val="Hyperlink"/>
-          </w:rPr>
-          <w:t xml:space="preserve">doi:10.1093/bioinformatics/19.2.270</w:t>
-        </w:r>
-      </w:hyperlink>
-      <w:r>
-        <w:t xml:space="preserve">.</w:t>
+        <w:t xml:space="preserve">5. Anders S, Pyl PT, Huber W. 2014. HTSeq A Python framework to work with high-throughput sequencing data. Bioinformatics 31:166–169.</w:t>
       </w:r>
     </w:p>
     <w:p>
@@ -1523,36 +1422,7 @@
         <w:pStyle w:val="Bibliography"/>
       </w:pPr>
       <w:r>
-        <w:t xml:space="preserve">Mortazavi, Ali, Brian A Williams, Kenneth McCue, Lorian Schaeffer, and Barbara Wold. 2008. “Mapping and quantifying mammalian transcriptomes by RNA-Seq.”</w:t>
-      </w:r>
-      <w:r>
-        <w:t xml:space="preserve"> </w:t>
-      </w:r>
-      <w:r>
-        <w:rPr>
-          <w:i/>
-        </w:rPr>
-        <w:t xml:space="preserve">Nature Methods</w:t>
-      </w:r>
-      <w:r>
-        <w:t xml:space="preserve"> </w:t>
-      </w:r>
-      <w:r>
-        <w:t xml:space="preserve">5 (7): 621–28.</w:t>
-      </w:r>
-      <w:r>
-        <w:t xml:space="preserve"> </w:t>
-      </w:r>
-      <w:hyperlink r:id="rId38">
-        <w:r>
-          <w:rPr>
-            <w:rStyle w:val="Hyperlink"/>
-          </w:rPr>
-          <w:t xml:space="preserve">doi:10.1038/nmeth.1226</w:t>
-        </w:r>
-      </w:hyperlink>
-      <w:r>
-        <w:t xml:space="preserve">.</w:t>
+        <w:t xml:space="preserve">6. Mortazavi A, Williams BA, McCue K, Schaeffer L, Wold B. 2008. Mapping and quantifying mammalian transcriptomes by RNA-Seq. Nature Methods 5:621–628.</w:t>
       </w:r>
     </w:p>
     <w:p>
@@ -1560,36 +1430,7 @@
         <w:pStyle w:val="Bibliography"/>
       </w:pPr>
       <w:r>
-        <w:t xml:space="preserve">Newton, Ryan J, Stuart E Jones, Alexander Eiler, Katherine D McMahon, and Stefan Bertilsson. 2011. “A guide to the natural history of freshwater lake bacteria.”</w:t>
-      </w:r>
-      <w:r>
-        <w:t xml:space="preserve"> </w:t>
-      </w:r>
-      <w:r>
-        <w:rPr>
-          <w:i/>
-        </w:rPr>
-        <w:t xml:space="preserve">Microbiology and Molecular Biology Reviews</w:t>
-      </w:r>
-      <w:r>
-        <w:t xml:space="preserve"> </w:t>
-      </w:r>
-      <w:r>
-        <w:t xml:space="preserve">75 (1): 14–49.</w:t>
-      </w:r>
-      <w:r>
-        <w:t xml:space="preserve"> </w:t>
-      </w:r>
-      <w:hyperlink r:id="rId39">
-        <w:r>
-          <w:rPr>
-            <w:rStyle w:val="Hyperlink"/>
-          </w:rPr>
-          <w:t xml:space="preserve">doi:10.1128/MMBR.00028-10</w:t>
-        </w:r>
-      </w:hyperlink>
-      <w:r>
-        <w:t xml:space="preserve">.</w:t>
+        <w:t xml:space="preserve">7. Gao B, Gupta RS. 2012. Phylogenetic Framework and Molecular Signatures for the Main Clades of the Phylum Actinobacteria. Microbiology and Molecular Biology Reviews 76:66–112.</w:t>
       </w:r>
     </w:p>
     <w:p>
@@ -1597,36 +1438,7 @@
         <w:pStyle w:val="Bibliography"/>
       </w:pPr>
       <w:r>
-        <w:t xml:space="preserve">Parks, Donovan H, Michael Imelfort, Connor T Skennerton, Phil Hugenholtz, and Gene W Tyson. 2015. “CheckM: assessing the quality of microbial genomes recovered from isolates, single cells, and metagenomes.”</w:t>
-      </w:r>
-      <w:r>
-        <w:t xml:space="preserve"> </w:t>
-      </w:r>
-      <w:r>
-        <w:rPr>
-          <w:i/>
-        </w:rPr>
-        <w:t xml:space="preserve">Genome Research</w:t>
-      </w:r>
-      <w:r>
-        <w:t xml:space="preserve"> </w:t>
-      </w:r>
-      <w:r>
-        <w:t xml:space="preserve">25 (7): 1043–55.</w:t>
-      </w:r>
-      <w:r>
-        <w:t xml:space="preserve"> </w:t>
-      </w:r>
-      <w:hyperlink r:id="rId40">
-        <w:r>
-          <w:rPr>
-            <w:rStyle w:val="Hyperlink"/>
-          </w:rPr>
-          <w:t xml:space="preserve">doi:10.1101/gr.186072.114.Freely</w:t>
-        </w:r>
-      </w:hyperlink>
-      <w:r>
-        <w:t xml:space="preserve">.</w:t>
+        <w:t xml:space="preserve">8. Parks DH, Imelfort M, Skennerton CT, Hugenholtz P, Tyson GW. 2015. CheckM: assessing the quality of microbial genomes recovered from isolates, single cells, and metagenomes. Genome Research 25:1043–1055.</w:t>
       </w:r>
     </w:p>
     <w:p>
@@ -1634,36 +1446,7 @@
         <w:pStyle w:val="Bibliography"/>
       </w:pPr>
       <w:r>
-        <w:t xml:space="preserve">Stamatakis, Alexandros. 2014. “RAxML version 8: a tool for phylogenetic analysis and post-analysis of large phylogenies.”</w:t>
-      </w:r>
-      <w:r>
-        <w:t xml:space="preserve"> </w:t>
-      </w:r>
-      <w:r>
-        <w:rPr>
-          <w:i/>
-        </w:rPr>
-        <w:t xml:space="preserve">Bioinformatics</w:t>
-      </w:r>
-      <w:r>
-        <w:t xml:space="preserve"> </w:t>
-      </w:r>
-      <w:r>
-        <w:t xml:space="preserve">30 (9): 1312–13.</w:t>
-      </w:r>
-      <w:r>
-        <w:t xml:space="preserve"> </w:t>
-      </w:r>
-      <w:hyperlink r:id="rId41">
-        <w:r>
-          <w:rPr>
-            <w:rStyle w:val="Hyperlink"/>
-          </w:rPr>
-          <w:t xml:space="preserve">doi:10.1093/bioinformatics/btu033</w:t>
-        </w:r>
-      </w:hyperlink>
-      <w:r>
-        <w:t xml:space="preserve">.</w:t>
+        <w:t xml:space="preserve">9. Ma H, Zeng A-P. 2003. Reconstruction of metabolic networks from genome data and analysis of their global structure for various organisms. Bioinformatics 19:270–277.</w:t>
       </w:r>
     </w:p>
     <w:sectPr>
@@ -2089,7 +1872,7 @@
     </w:lvl>
   </w:abstractNum>
   <w:abstractNum w:abstractNumId="990">
-    <w:nsid w:val="6a658c7a"/>
+    <w:nsid w:val="a6f2b250"/>
     <w:multiLevelType w:val="multilevel"/>
     <w:lvl w:ilvl="0">
       <w:numFmt w:val="bullet"/>

</xml_diff>